<commit_message>
qmd changes- numeric hypotheis testing
</commit_message>
<xml_diff>
--- a/The Role of Race and Mental Illness Diagnosis on Stigmatization of Homeless Individuals.docx
+++ b/The Role of Race and Mental Illness Diagnosis on Stigmatization of Homeless Individuals.docx
@@ -1814,7 +1814,7 @@
     <w:bookmarkEnd w:id="37"/>
     <w:bookmarkEnd w:id="38"/>
     <w:bookmarkEnd w:id="39"/>
-    <w:bookmarkStart w:id="46" w:name="results"/>
+    <w:bookmarkStart w:id="51" w:name="results"/>
     <w:p>
       <w:pPr>
         <w:pStyle w:val="Heading1"/>
@@ -1823,16 +1823,69 @@
         <w:t xml:space="preserve">Results</w:t>
       </w:r>
     </w:p>
-    <w:bookmarkStart w:id="44" w:name="Xc35bd9afbb401e9994cdc67808bfb58ec63340e"/>
+    <w:bookmarkStart w:id="40" w:name="descriptive-statistics"/>
     <w:p>
       <w:pPr>
         <w:pStyle w:val="Heading2"/>
       </w:pPr>
       <w:r>
-        <w:t xml:space="preserve">Main Effect of Diagnosis on Social Distance Stigma</w:t>
-      </w:r>
-    </w:p>
-    <w:bookmarkStart w:id="43" w:name="fig-social-distance-stigma"/>
+        <w:t xml:space="preserve">Descriptive Statistics</w:t>
+      </w:r>
+    </w:p>
+    <w:p>
+      <w:pPr>
+        <w:pStyle w:val="FirstParagraph"/>
+      </w:pPr>
+      <w:r>
+        <w:t xml:space="preserve">We ran some summary statistics for the sample focusing on it was inprtant for us to highlight that our sample was composed of mostly a college age sample despite being open to anyone that wanted to participate. We highlight this as a limiation to our work.For the age showed a minimum value of 18, a first quartile of 20, a median of 30, a mean of 35.08, a third quartile of 50, and a maximum of 79.</w:t>
+      </w:r>
+    </w:p>
+    <w:p>
+      <w:pPr>
+        <w:pStyle w:val="BodyText"/>
+      </w:pPr>
+      <w:r>
+        <w:t xml:space="preserve">In addtion we ran summary statistics for the variable of social dictance that will be focused in this analysis.For Distance_mean , the minimum value was 1, the first quartile was 2.33, the median was 3, the mean was 3.07, the third quartile was 4, and the maximum was 6.67.The results for this variable are presented in the following section in which an ANOVA was conduected to examine if there were any significant main effects or interactions between race and mental illness diagnosis on social distance stigma.</w:t>
+      </w:r>
+    </w:p>
+    <w:bookmarkEnd w:id="40"/>
+    <w:bookmarkStart w:id="50" w:name="social-distance-stigma"/>
+    <w:p>
+      <w:pPr>
+        <w:pStyle w:val="Heading2"/>
+      </w:pPr>
+      <w:r>
+        <w:t xml:space="preserve">Social Distance Stigma</w:t>
+      </w:r>
+    </w:p>
+    <w:p>
+      <w:pPr>
+        <w:pStyle w:val="FirstParagraph"/>
+      </w:pPr>
+      <w:r>
+        <w:t xml:space="preserve">The ANOVA results show that the main effect of diagnosis on social distance stigma showed a significant effect of diagnosis on social distance stigma, F(1, 211) = 40.31, p &lt; .001. However, there was no significant interaction between race and diagnosis on social distance stigma, F(1, 211) = 0.87, p = 0.512. Similarly, the main effect of race on social distance stigma did not reach significance, F(1, 211) = 0.07, p = 0.85.</w:t>
+      </w:r>
+      <w:r>
+        <w:t xml:space="preserve"> </w:t>
+      </w:r>
+      <w:hyperlink w:anchor="fig-anova-result">
+        <w:r>
+          <w:rPr>
+            <w:rStyle w:val="Hyperlink"/>
+            <w:b/>
+            <w:bCs/>
+          </w:rPr>
+          <w:t xml:space="preserve">Figure 1</w:t>
+        </w:r>
+      </w:hyperlink>
+      <w:r>
+        <w:t xml:space="preserve"> </w:t>
+      </w:r>
+      <w:r>
+        <w:t xml:space="preserve">shows the F-values for the main effects and interaction.</w:t>
+      </w:r>
+    </w:p>
+    <w:bookmarkStart w:id="44" w:name="fig-anova-result"/>
     <w:p>
       <w:pPr>
         <w:pStyle w:val="FigureTitle"/>
@@ -1846,7 +1899,7 @@
         <w:pStyle w:val="Caption"/>
       </w:pPr>
       <w:r>
-        <w:t xml:space="preserve">Effect of Mental Illness Diagnosis on Social Distance Stigma.</w:t>
+        <w:t xml:space="preserve">ANOVA F-values for Race, Diagnosis, and Their Interaction.</w:t>
       </w:r>
     </w:p>
     <w:p>
@@ -1858,18 +1911,18 @@
           <wp:inline>
             <wp:extent cx="5943600" cy="5943600"/>
             <wp:effectExtent b="0" l="0" r="0" t="0"/>
-            <wp:docPr descr="" title="" id="41" name="Picture"/>
+            <wp:docPr descr="" title="" id="42" name="Picture"/>
             <a:graphic>
               <a:graphicData uri="http://schemas.openxmlformats.org/drawingml/2006/picture">
                 <pic:pic>
                   <pic:nvPicPr>
-                    <pic:cNvPr descr="The-Role-of-Race-and-Mental-Illness-Diagnosis-on-Stigmatization-of-Homeless-Individuals_files/figure-docx/fig-social-distance-stigma-1.png" id="42" name="Picture"/>
+                    <pic:cNvPr descr="The-Role-of-Race-and-Mental-Illness-Diagnosis-on-Stigmatization-of-Homeless-Individuals_files/figure-docx/fig-anova-result-1.png" id="43" name="Picture"/>
                     <pic:cNvPicPr>
                       <a:picLocks noChangeArrowheads="1" noChangeAspect="1"/>
                     </pic:cNvPicPr>
                   </pic:nvPicPr>
                   <pic:blipFill>
-                    <a:blip r:embed="rId40"/>
+                    <a:blip r:embed="rId41"/>
                     <a:stretch>
                       <a:fillRect/>
                     </a:stretch>
@@ -1896,7 +1949,7 @@
         </w:drawing>
       </w:r>
     </w:p>
-    <w:bookmarkEnd w:id="43"/>
+    <w:bookmarkEnd w:id="44"/>
     <w:p>
       <w:pPr>
         <w:pStyle w:val="FigureNote"/>
@@ -1909,17 +1962,134 @@
         <w:t xml:space="preserve">Note</w:t>
       </w:r>
       <w:r>
+        <w:t xml:space="preserve">. The plot shows F-values for each predictor in the ANOVA model. Higher F-values indicate a stronger effect on the dependent variable.</w:t>
+      </w:r>
+    </w:p>
+    <w:bookmarkStart w:id="49" w:name="mean-stigma-scores-by-diagnosis"/>
+    <w:p>
+      <w:pPr>
+        <w:pStyle w:val="Heading3"/>
+      </w:pPr>
+      <w:r>
+        <w:t xml:space="preserve">Mean Stigma Scores by Diagnosis</w:t>
+      </w:r>
+    </w:p>
+    <w:bookmarkStart w:id="48" w:name="fig-social-distance-stigma"/>
+    <w:p>
+      <w:pPr>
+        <w:pStyle w:val="FigureTitle"/>
+      </w:pPr>
+      <w:r>
+        <w:t xml:space="preserve">Figure 2</w:t>
+      </w:r>
+    </w:p>
+    <w:p>
+      <w:pPr>
+        <w:pStyle w:val="Caption"/>
+      </w:pPr>
+      <w:r>
+        <w:t xml:space="preserve">Effect of Mental Illness Diagnosis on Social Distance Stigma.</w:t>
+      </w:r>
+    </w:p>
+    <w:p>
+      <w:pPr>
+        <w:pStyle w:val="FigureWithNote"/>
+      </w:pPr>
+      <w:r>
+        <w:drawing>
+          <wp:inline>
+            <wp:extent cx="5943600" cy="5943600"/>
+            <wp:effectExtent b="0" l="0" r="0" t="0"/>
+            <wp:docPr descr="" title="" id="46" name="Picture"/>
+            <a:graphic>
+              <a:graphicData uri="http://schemas.openxmlformats.org/drawingml/2006/picture">
+                <pic:pic>
+                  <pic:nvPicPr>
+                    <pic:cNvPr descr="The-Role-of-Race-and-Mental-Illness-Diagnosis-on-Stigmatization-of-Homeless-Individuals_files/figure-docx/fig-social-distance-stigma-1.png" id="47" name="Picture"/>
+                    <pic:cNvPicPr>
+                      <a:picLocks noChangeArrowheads="1" noChangeAspect="1"/>
+                    </pic:cNvPicPr>
+                  </pic:nvPicPr>
+                  <pic:blipFill>
+                    <a:blip r:embed="rId45"/>
+                    <a:stretch>
+                      <a:fillRect/>
+                    </a:stretch>
+                  </pic:blipFill>
+                  <pic:spPr bwMode="auto">
+                    <a:xfrm>
+                      <a:off x="0" y="0"/>
+                      <a:ext cx="5943600" cy="5943600"/>
+                    </a:xfrm>
+                    <a:prstGeom prst="rect">
+                      <a:avLst/>
+                    </a:prstGeom>
+                    <a:noFill/>
+                    <a:ln w="9525">
+                      <a:noFill/>
+                      <a:headEnd/>
+                      <a:tailEnd/>
+                    </a:ln>
+                  </pic:spPr>
+                </pic:pic>
+              </a:graphicData>
+            </a:graphic>
+          </wp:inline>
+        </w:drawing>
+      </w:r>
+    </w:p>
+    <w:bookmarkEnd w:id="48"/>
+    <w:p>
+      <w:pPr>
+        <w:pStyle w:val="FigureNote"/>
+      </w:pPr>
+      <w:r>
+        <w:rPr>
+          <w:i/>
+          <w:iCs/>
+        </w:rPr>
+        <w:t xml:space="preserve">Note</w:t>
+      </w:r>
+      <w:r>
         <w:t xml:space="preserve">. The plot shows mean social distance stigma scores by diagnosis, with error bars representing standard deviation.</w:t>
       </w:r>
     </w:p>
-    <w:bookmarkEnd w:id="44"/>
-    <w:bookmarkStart w:id="45" w:name="mean-stigma-scores-by-diagnosis"/>
-    <w:p>
-      <w:pPr>
-        <w:pStyle w:val="Heading2"/>
-      </w:pPr>
-      <w:r>
-        <w:t xml:space="preserve">Mean Stigma Scores by Diagnosis</w:t>
+    <w:p>
+      <w:pPr>
+        <w:pStyle w:val="BodyText"/>
+      </w:pPr>
+      <w:r>
+        <w:rPr>
+          <w:b/>
+          <w:bCs/>
+        </w:rPr>
+        <w:t xml:space="preserve">Figure 2</w:t>
+      </w:r>
+      <w:r>
+        <w:t xml:space="preserve"> </w:t>
+      </w:r>
+      <w:r>
+        <w:t xml:space="preserve">shows the effect of mental illness diagnosis on social distance stigma. The mean stigma scores for each diagnosis are as follows:No Diagnosis: 2.58 (SD = 1.12), Schizophrenia: 3.4 (SD = 1.21),Substance Use Disorder: 3.24 (SD = 1.26)</w:t>
+      </w:r>
+    </w:p>
+    <w:p>
+      <w:pPr>
+        <w:pStyle w:val="BodyText"/>
+      </w:pPr>
+      <w:r>
+        <w:t xml:space="preserve">The results indicate that individuals with schizophrenia (M = 3.4) and substance use disorder (M = 3.24) experience higher levels of social distance stigma compared to those with no diagnosis (M = 2.58). These differences were statistically significant.</w:t>
+      </w:r>
+    </w:p>
+    <w:bookmarkEnd w:id="49"/>
+    <w:bookmarkEnd w:id="50"/>
+    <w:bookmarkEnd w:id="51"/>
+    <w:bookmarkStart w:id="52" w:name="discussion"/>
+    <w:p>
+      <w:pPr>
+        <w:pStyle w:val="Heading1"/>
+      </w:pPr>
+      <w:r>
+        <w:t xml:space="preserve">Discussion</w:t>
       </w:r>
     </w:p>
     <w:p>
@@ -1927,7 +2097,7 @@
         <w:pStyle w:val="FirstParagraph"/>
       </w:pPr>
       <w:r>
-        <w:t xml:space="preserve">Figure 1 shows the effect of mental illness diagnosis on social distance stigma. The mean stigma scores for each diagnosis are as follows:No Diagnosis: 2.58 (SD = 1.12), Schizophrenia: 3.4 (SD = 1.21),Substance Use Disorder: 3.24 (SD = 1.26)</w:t>
+        <w:t xml:space="preserve">This study explored how race and mental illness diagnosis impact the stigmatization of homeless individuals, specifically focusing on social distance. The results revealed that race did not significantly affect social distance stigma, suggesting that race was not a key factor in determining social distance in this context. However, the diagnosis of mental illness had a significant impact on social distance. Individuals with schizophrenia and substance use disorder were perceived as more socially distant than those with no diagnosis, supporting the hypothesis that mental illness contributes to higher levels of social distance stigma.</w:t>
       </w:r>
     </w:p>
     <w:p>
@@ -1935,64 +2105,29 @@
         <w:pStyle w:val="BodyText"/>
       </w:pPr>
       <w:r>
-        <w:t xml:space="preserve">The results indicate that individuals with schizophrenia (M = 3.4) and substance use disorder (M = 3.24) experience higher levels of social distance stigma compared to those with no diagnosis (M = 2.58). However, these differences were not statistically significant.</w:t>
-      </w:r>
-    </w:p>
-    <w:bookmarkEnd w:id="45"/>
-    <w:bookmarkEnd w:id="46"/>
-    <w:bookmarkStart w:id="47" w:name="discussion"/>
+        <w:t xml:space="preserve">The absence of a significant interaction between race and diagnosis further highlights that mental illness plays a larger role in shaping social distance perceptions than race. This finding suggests that, when it comes to social distance, mental illness may be a more prominent factor than race in the stigmatization of homeless individuals.</w:t>
+      </w:r>
+    </w:p>
+    <w:p>
+      <w:pPr>
+        <w:pStyle w:val="BodyText"/>
+      </w:pPr>
+      <w:r>
+        <w:t xml:space="preserve">These findings underscore the importance of addressing mental illness as a key determinant in social stigma, particularly in the context of homelessness. Further research is needed to explore how these factors interact in other forms of stigmatization and to investigate the role of mental illness across different populations.</w:t>
+      </w:r>
+    </w:p>
+    <w:bookmarkEnd w:id="52"/>
+    <w:bookmarkStart w:id="65" w:name="references"/>
     <w:p>
       <w:pPr>
         <w:pStyle w:val="Heading1"/>
       </w:pPr>
       <w:r>
-        <w:t xml:space="preserve">Discussion</w:t>
-      </w:r>
-    </w:p>
-    <w:p>
-      <w:pPr>
-        <w:pStyle w:val="FirstParagraph"/>
-      </w:pPr>
-      <w:r>
-        <w:t xml:space="preserve">This study examined the role of race and mental illness diagnosis in the stigmatization of homeless individuals, using the Attribution Questionnaire to measure social distance, blame, dangerousness, concern, and willingness to help. We hypothesized that race would significantly impact all aspects of stigmatization, with Black homeless individuals receiving more negative perceptions. However, none of these predictions were supported, as race did not significantly affect the levels of stigmatization. These findings align with some previous studies but contradict others, particularly regarding perceived dangerousness, where Black individuals were not viewed as more dangerous than White individuals.</w:t>
-      </w:r>
-    </w:p>
-    <w:p>
-      <w:pPr>
-        <w:pStyle w:val="BodyText"/>
-      </w:pPr>
-      <w:r>
-        <w:t xml:space="preserve">Regarding mental illness, we predicted that substance use disorders would result in higher social distance, dangerousness, and blame, while schizophrenia would lead to more concern and help. While there was no significant effect for help and concern, individuals with schizophrenia were perceived as more dangerous and socially distant, contrary to prior research. Substance use disorder diagnosis was associated with higher levels of blame, suggesting a stronger stigmatization of this group.</w:t>
-      </w:r>
-    </w:p>
-    <w:p>
-      <w:pPr>
-        <w:pStyle w:val="BodyText"/>
-      </w:pPr>
-      <w:r>
-        <w:t xml:space="preserve">Regarding interactions between race and mental illness, we predicted that Black homeless individuals with substance use disorders would receive the highest levels of stigma. However, no significant interaction was found. These results suggest that mental illness diagnosis plays a larger role in stigmatization than race.</w:t>
-      </w:r>
-    </w:p>
-    <w:p>
-      <w:pPr>
-        <w:pStyle w:val="BodyText"/>
-      </w:pPr>
-      <w:r>
-        <w:t xml:space="preserve">The study had limitations, including an online format that may have influenced responses due to social pressure, and a sample largely composed of college-aged students and liberals, which could affect the generalizability of the findings. Future research should include a more diverse sample and consider factors such as desirability and response truthfulness.</w:t>
-      </w:r>
-    </w:p>
-    <w:bookmarkEnd w:id="47"/>
-    <w:bookmarkStart w:id="60" w:name="references"/>
-    <w:p>
-      <w:pPr>
-        <w:pStyle w:val="Heading1"/>
-      </w:pPr>
-      <w:r>
         <w:t xml:space="preserve">References</w:t>
       </w:r>
     </w:p>
-    <w:bookmarkStart w:id="59" w:name="refs"/>
-    <w:bookmarkStart w:id="49" w:name="ref-corriganPublicStigmaMental2009"/>
+    <w:bookmarkStart w:id="64" w:name="refs"/>
+    <w:bookmarkStart w:id="54" w:name="ref-corriganPublicStigmaMental2009"/>
     <w:p>
       <w:pPr>
         <w:pStyle w:val="Bibliography"/>
@@ -2083,7 +2218,7 @@
       <w:r>
         <w:t xml:space="preserve"> </w:t>
       </w:r>
-      <w:hyperlink r:id="rId48">
+      <w:hyperlink r:id="rId53">
         <w:r>
           <w:rPr>
             <w:rStyle w:val="Hyperlink"/>
@@ -2092,8 +2227,8 @@
         </w:r>
       </w:hyperlink>
     </w:p>
-    <w:bookmarkEnd w:id="49"/>
-    <w:bookmarkStart w:id="51" w:name="ref-corriganAttributionModelPublic2003"/>
+    <w:bookmarkEnd w:id="54"/>
+    <w:bookmarkStart w:id="56" w:name="ref-corriganAttributionModelPublic2003"/>
     <w:p>
       <w:pPr>
         <w:pStyle w:val="Bibliography"/>
@@ -2163,7 +2298,7 @@
       <w:r>
         <w:t xml:space="preserve"> </w:t>
       </w:r>
-      <w:hyperlink r:id="rId50">
+      <w:hyperlink r:id="rId55">
         <w:r>
           <w:rPr>
             <w:rStyle w:val="Hyperlink"/>
@@ -2172,8 +2307,8 @@
         </w:r>
       </w:hyperlink>
     </w:p>
-    <w:bookmarkEnd w:id="51"/>
-    <w:bookmarkStart w:id="52" w:name="ref-frostHomelessnessWasRise2020"/>
+    <w:bookmarkEnd w:id="56"/>
+    <w:bookmarkStart w:id="57" w:name="ref-frostHomelessnessWasRise2020"/>
     <w:p>
       <w:pPr>
         <w:pStyle w:val="Bibliography"/>
@@ -2339,8 +2474,8 @@
         <w:t xml:space="preserve">.</w:t>
       </w:r>
     </w:p>
-    <w:bookmarkEnd w:id="52"/>
-    <w:bookmarkStart w:id="54" w:name="ref-gattisPerceivedRacialSexual2016"/>
+    <w:bookmarkEnd w:id="57"/>
+    <w:bookmarkStart w:id="59" w:name="ref-gattisPerceivedRacialSexual2016"/>
     <w:p>
       <w:pPr>
         <w:pStyle w:val="Bibliography"/>
@@ -2401,7 +2536,7 @@
       <w:r>
         <w:t xml:space="preserve"> </w:t>
       </w:r>
-      <w:hyperlink r:id="rId53">
+      <w:hyperlink r:id="rId58">
         <w:r>
           <w:rPr>
             <w:rStyle w:val="Hyperlink"/>
@@ -2410,8 +2545,8 @@
         </w:r>
       </w:hyperlink>
     </w:p>
-    <w:bookmarkEnd w:id="54"/>
-    <w:bookmarkStart w:id="56" w:name="ref-markowitzRaceGenderHomelessness2021"/>
+    <w:bookmarkEnd w:id="59"/>
+    <w:bookmarkStart w:id="61" w:name="ref-markowitzRaceGenderHomelessness2021"/>
     <w:p>
       <w:pPr>
         <w:pStyle w:val="Bibliography"/>
@@ -2499,7 +2634,7 @@
       <w:r>
         <w:t xml:space="preserve"> </w:t>
       </w:r>
-      <w:hyperlink r:id="rId55">
+      <w:hyperlink r:id="rId60">
         <w:r>
           <w:rPr>
             <w:rStyle w:val="Hyperlink"/>
@@ -2508,8 +2643,8 @@
         </w:r>
       </w:hyperlink>
     </w:p>
-    <w:bookmarkEnd w:id="56"/>
-    <w:bookmarkStart w:id="58" w:name="X2088ae39bda7e203a05fe9bd88ed07b2150f666"/>
+    <w:bookmarkEnd w:id="61"/>
+    <w:bookmarkStart w:id="63" w:name="X2088ae39bda7e203a05fe9bd88ed07b2150f666"/>
     <w:p>
       <w:pPr>
         <w:pStyle w:val="Bibliography"/>
@@ -2558,7 +2693,7 @@
       <w:r>
         <w:t xml:space="preserve"> </w:t>
       </w:r>
-      <w:hyperlink r:id="rId57">
+      <w:hyperlink r:id="rId62">
         <w:r>
           <w:rPr>
             <w:rStyle w:val="Hyperlink"/>
@@ -2567,9 +2702,9 @@
         </w:r>
       </w:hyperlink>
     </w:p>
-    <w:bookmarkEnd w:id="58"/>
-    <w:bookmarkEnd w:id="59"/>
-    <w:bookmarkEnd w:id="60"/>
+    <w:bookmarkEnd w:id="63"/>
+    <w:bookmarkEnd w:id="64"/>
+    <w:bookmarkEnd w:id="65"/>
     <w:sectPr>
       <w:headerReference r:id="rId9" w:type="even"/>
       <w:headerReference r:id="rId11" w:type="default"/>

</xml_diff>

<commit_message>
qmd data cleaning- extra data cleaning obejcetives 5-13 addded plots with more complex and that helped guide project plots but not used in project
</commit_message>
<xml_diff>
--- a/The Role of Race and Mental Illness Diagnosis on Stigmatization of Homeless Individuals.docx
+++ b/The Role of Race and Mental Illness Diagnosis on Stigmatization of Homeless Individuals.docx
@@ -204,7 +204,7 @@
       </w:r>
     </w:p>
     <w:bookmarkEnd w:id="27"/>
-    <w:bookmarkStart w:id="31" w:name="firstheader"/>
+    <w:bookmarkStart w:id="32" w:name="firstheader"/>
     <w:p>
       <w:pPr>
         <w:pStyle w:val="Heading1"/>
@@ -235,10 +235,16 @@
         <w:t xml:space="preserve">)</w:t>
       </w:r>
       <w:r>
+        <w:rPr>
+          <w:rStyle w:val="FootnoteReference"/>
+        </w:rPr>
+        <w:footnoteReference w:id="28"/>
+      </w:r>
+      <w:r>
         <w:t xml:space="preserve">. With the current Covid-19 pandemic, we can only predict that those numbers have continued to increase. In the United States, 2.4% of homeless individuals die each year (Stasha, 2020). We know that the general population often tries to distance itself from the stigmatized population, more specifically the homeless population. Homeless individuals face greater stigma and social isolation and often are removed from public parks and other locations because the general public does not want them too close. The problems caused by stigmatization, such as social distancing, can affect the homeless population in terms of resources that they have available such as sanitation centers, employment, and social support. Often the homeless population lacks resources and is exposed to the elements which can increase their mortality, as well as the chance of being malnourished, having parasitic infestations, periodontal disease, degenerative joint diseases, venereal diseases, cirrhosis, and hepatitis-related to intravenous (IV) drug abuse. Public attitudes toward homeless individuals can influence policies and the services provided to this population. The attitudes displayed through the stigma of homeless individuals can have an impact on both physical and psychological health and willingness to access services. The impact of these stigmas has shown to have serious implications on the well-being of homeless individuals. The present study examined factors that could predict levels of stigmatization expressed towards homeless individuals.</w:t>
       </w:r>
     </w:p>
-    <w:bookmarkStart w:id="28" w:name="literature-review"/>
+    <w:bookmarkStart w:id="29" w:name="literature-review"/>
     <w:p>
       <w:pPr>
         <w:pStyle w:val="Heading2"/>
@@ -402,8 +408,8 @@
         <w:t xml:space="preserve">In sum, stigma related to homelessness, mental illness, and race profoundly affects psychological and physical health, social integration, and resource access. The present study expands on this research by examining how mental illness and race interact to shape stigma, offering a more nuanced understanding of its impact on homeless individuals</w:t>
       </w:r>
     </w:p>
-    <w:bookmarkEnd w:id="28"/>
-    <w:bookmarkStart w:id="30" w:name="current-study"/>
+    <w:bookmarkEnd w:id="29"/>
+    <w:bookmarkStart w:id="31" w:name="current-study"/>
     <w:p>
       <w:pPr>
         <w:pStyle w:val="Heading2"/>
@@ -483,7 +489,7 @@
         <w:t xml:space="preserve">the current study aimed to explore how race and mental illness diagnosis impact the stigmatization of homeless individuals. The research specifically focused on mental illness, distinguishing between individuals with schizophrenia and those with substance use disorders, and examined how these factors interact with race in shaping stigma. Previous studies suggest that public stigma varies across mental health conditions and that race plays a crucial role in determining the intensity of stigma. Based on these findings, the present study hypothesized that race would significantly influence social distance, perceived danger, blameworthiness, and emotional responses (concern and help) toward homeless individuals. Specifically, it was predicted that black homeless individuals would experience greater social distance, be perceived as more dangerous and more blameworthy, and receive less concern and help compared to their white counterparts. Additionally, it was anticipated that individuals with substance use disorders would face higher levels of social distance, dangerousness, and blame, while individuals with schizophrenia would receive more concern and help. Lastly, the study predicted that race and mental illness diagnosis would interact to influence all aspects of stigmatization.</w:t>
       </w:r>
     </w:p>
-    <w:bookmarkStart w:id="29" w:name="hypotheses"/>
+    <w:bookmarkStart w:id="30" w:name="hypotheses"/>
     <w:p>
       <w:pPr>
         <w:pStyle w:val="Heading3"/>
@@ -657,10 +663,10 @@
         <w:t xml:space="preserve">Race and mental Illness diagnosis will interact to influence all aspects of stigmatization, including social distance, perceived danger, blameworthiness, concern, and willingness to help.</w:t>
       </w:r>
     </w:p>
-    <w:bookmarkEnd w:id="29"/>
     <w:bookmarkEnd w:id="30"/>
     <w:bookmarkEnd w:id="31"/>
-    <w:bookmarkStart w:id="39" w:name="method"/>
+    <w:bookmarkEnd w:id="32"/>
+    <w:bookmarkStart w:id="40" w:name="method"/>
     <w:p>
       <w:pPr>
         <w:pStyle w:val="Heading1"/>
@@ -669,7 +675,7 @@
         <w:t xml:space="preserve">Method</w:t>
       </w:r>
     </w:p>
-    <w:bookmarkStart w:id="33" w:name="participants"/>
+    <w:bookmarkStart w:id="34" w:name="participants"/>
     <w:p>
       <w:pPr>
         <w:pStyle w:val="Heading2"/>
@@ -702,7 +708,7 @@
         <w:t xml:space="preserve">provides a summary of the demographic characteristics of the sample.</w:t>
       </w:r>
     </w:p>
-    <w:bookmarkStart w:id="32" w:name="table-1"/>
+    <w:bookmarkStart w:id="33" w:name="table-1"/>
     <w:p>
       <w:pPr>
         <w:pStyle w:val="Heading3"/>
@@ -1292,9 +1298,9 @@
         <w:t xml:space="preserve">: Percentages may not sum to 100 due to rounding.</w:t>
       </w:r>
     </w:p>
-    <w:bookmarkEnd w:id="32"/>
     <w:bookmarkEnd w:id="33"/>
-    <w:bookmarkStart w:id="38" w:name="measures"/>
+    <w:bookmarkEnd w:id="34"/>
+    <w:bookmarkStart w:id="39" w:name="measures"/>
     <w:p>
       <w:pPr>
         <w:pStyle w:val="Heading2"/>
@@ -1347,7 +1353,7 @@
         <w:t xml:space="preserve">presents the vignettes used in this study.</w:t>
       </w:r>
     </w:p>
-    <w:bookmarkStart w:id="34" w:name="table-2"/>
+    <w:bookmarkStart w:id="35" w:name="table-2"/>
     <w:p>
       <w:pPr>
         <w:pStyle w:val="Heading3"/>
@@ -1737,8 +1743,8 @@
         <w:t xml:space="preserve">All vignettes used the same life story for the male homeless individual, with only race and mental illness varying across conditions.</w:t>
       </w:r>
     </w:p>
-    <w:bookmarkEnd w:id="34"/>
-    <w:bookmarkStart w:id="35" w:name="attribution-questionnaire"/>
+    <w:bookmarkEnd w:id="35"/>
+    <w:bookmarkStart w:id="36" w:name="attribution-questionnaire"/>
     <w:p>
       <w:pPr>
         <w:pStyle w:val="Heading3"/>
@@ -1775,8 +1781,8 @@
         <w:t xml:space="preserve">assessed stigmatization aspects like social distance, blame, perceived dangerousness, emotional response, and willingness to help.</w:t>
       </w:r>
     </w:p>
-    <w:bookmarkEnd w:id="35"/>
-    <w:bookmarkStart w:id="36" w:name="memory-check"/>
+    <w:bookmarkEnd w:id="36"/>
+    <w:bookmarkStart w:id="37" w:name="memory-check"/>
     <w:p>
       <w:pPr>
         <w:pStyle w:val="Heading3"/>
@@ -1793,8 +1799,8 @@
         <w:t xml:space="preserve">A Memory Check assessed participants’ recall of story details, specifically the race and mental illness of the character.</w:t>
       </w:r>
     </w:p>
-    <w:bookmarkEnd w:id="36"/>
-    <w:bookmarkStart w:id="37" w:name="demographic-questionnaire"/>
+    <w:bookmarkEnd w:id="37"/>
+    <w:bookmarkStart w:id="38" w:name="demographic-questionnaire"/>
     <w:p>
       <w:pPr>
         <w:pStyle w:val="Heading3"/>
@@ -1811,10 +1817,10 @@
         <w:t xml:space="preserve">Demographics questionnaire that asked participants about their age, ethnicity, residence, political affiliation, and familiarity with homelessness.</w:t>
       </w:r>
     </w:p>
-    <w:bookmarkEnd w:id="37"/>
     <w:bookmarkEnd w:id="38"/>
     <w:bookmarkEnd w:id="39"/>
-    <w:bookmarkStart w:id="51" w:name="results"/>
+    <w:bookmarkEnd w:id="40"/>
+    <w:bookmarkStart w:id="57" w:name="results"/>
     <w:p>
       <w:pPr>
         <w:pStyle w:val="Heading1"/>
@@ -1823,7 +1829,7 @@
         <w:t xml:space="preserve">Results</w:t>
       </w:r>
     </w:p>
-    <w:bookmarkStart w:id="40" w:name="descriptive-statistics"/>
+    <w:bookmarkStart w:id="41" w:name="descriptive-statistics"/>
     <w:p>
       <w:pPr>
         <w:pStyle w:val="Heading2"/>
@@ -1848,8 +1854,8 @@
         <w:t xml:space="preserve">In addtion we ran summary statistics for the variable of social dictance that will be focused in this analysis.For Distance_mean , the minimum value was 1, the first quartile was 2.33, the median was 3, the mean was 3.07, the third quartile was 4, and the maximum was 6.67.The results for this variable are presented in the following section in which an ANOVA was conduected to examine if there were any significant main effects or interactions between race and mental illness diagnosis on social distance stigma.</w:t>
       </w:r>
     </w:p>
-    <w:bookmarkEnd w:id="40"/>
-    <w:bookmarkStart w:id="50" w:name="social-distance-stigma"/>
+    <w:bookmarkEnd w:id="41"/>
+    <w:bookmarkStart w:id="56" w:name="social-distance-stigma"/>
     <w:p>
       <w:pPr>
         <w:pStyle w:val="Heading2"/>
@@ -1885,7 +1891,7 @@
         <w:t xml:space="preserve">shows the F-values for the main effects and interaction.</w:t>
       </w:r>
     </w:p>
-    <w:bookmarkStart w:id="44" w:name="fig-anova-result"/>
+    <w:bookmarkStart w:id="45" w:name="fig-anova-result"/>
     <w:p>
       <w:pPr>
         <w:pStyle w:val="FigureTitle"/>
@@ -1911,18 +1917,18 @@
           <wp:inline>
             <wp:extent cx="5943600" cy="5943600"/>
             <wp:effectExtent b="0" l="0" r="0" t="0"/>
-            <wp:docPr descr="" title="" id="42" name="Picture"/>
+            <wp:docPr descr="" title="" id="43" name="Picture"/>
             <a:graphic>
               <a:graphicData uri="http://schemas.openxmlformats.org/drawingml/2006/picture">
                 <pic:pic>
                   <pic:nvPicPr>
-                    <pic:cNvPr descr="The-Role-of-Race-and-Mental-Illness-Diagnosis-on-Stigmatization-of-Homeless-Individuals_files/figure-docx/fig-anova-result-1.png" id="43" name="Picture"/>
+                    <pic:cNvPr descr="The-Role-of-Race-and-Mental-Illness-Diagnosis-on-Stigmatization-of-Homeless-Individuals_files/figure-docx/fig-anova-result-1.png" id="44" name="Picture"/>
                     <pic:cNvPicPr>
                       <a:picLocks noChangeArrowheads="1" noChangeAspect="1"/>
                     </pic:cNvPicPr>
                   </pic:nvPicPr>
                   <pic:blipFill>
-                    <a:blip r:embed="rId41"/>
+                    <a:blip r:embed="rId42"/>
                     <a:stretch>
                       <a:fillRect/>
                     </a:stretch>
@@ -1949,7 +1955,7 @@
         </w:drawing>
       </w:r>
     </w:p>
-    <w:bookmarkEnd w:id="44"/>
+    <w:bookmarkEnd w:id="45"/>
     <w:p>
       <w:pPr>
         <w:pStyle w:val="FigureNote"/>
@@ -1965,7 +1971,7 @@
         <w:t xml:space="preserve">. The plot shows F-values for each predictor in the ANOVA model. Higher F-values indicate a stronger effect on the dependent variable.</w:t>
       </w:r>
     </w:p>
-    <w:bookmarkStart w:id="49" w:name="mean-stigma-scores-by-diagnosis"/>
+    <w:bookmarkStart w:id="50" w:name="mean-stigma-scores-by-diagnosis"/>
     <w:p>
       <w:pPr>
         <w:pStyle w:val="Heading3"/>
@@ -1974,7 +1980,7 @@
         <w:t xml:space="preserve">Mean Stigma Scores by Diagnosis</w:t>
       </w:r>
     </w:p>
-    <w:bookmarkStart w:id="48" w:name="fig-social-distance-stigma"/>
+    <w:bookmarkStart w:id="49" w:name="fig-social-distance-stigma"/>
     <w:p>
       <w:pPr>
         <w:pStyle w:val="FigureTitle"/>
@@ -2000,18 +2006,18 @@
           <wp:inline>
             <wp:extent cx="5943600" cy="5943600"/>
             <wp:effectExtent b="0" l="0" r="0" t="0"/>
-            <wp:docPr descr="" title="" id="46" name="Picture"/>
+            <wp:docPr descr="" title="" id="47" name="Picture"/>
             <a:graphic>
               <a:graphicData uri="http://schemas.openxmlformats.org/drawingml/2006/picture">
                 <pic:pic>
                   <pic:nvPicPr>
-                    <pic:cNvPr descr="The-Role-of-Race-and-Mental-Illness-Diagnosis-on-Stigmatization-of-Homeless-Individuals_files/figure-docx/fig-social-distance-stigma-1.png" id="47" name="Picture"/>
+                    <pic:cNvPr descr="The-Role-of-Race-and-Mental-Illness-Diagnosis-on-Stigmatization-of-Homeless-Individuals_files/figure-docx/fig-social-distance-stigma-1.png" id="48" name="Picture"/>
                     <pic:cNvPicPr>
                       <a:picLocks noChangeArrowheads="1" noChangeAspect="1"/>
                     </pic:cNvPicPr>
                   </pic:nvPicPr>
                   <pic:blipFill>
-                    <a:blip r:embed="rId45"/>
+                    <a:blip r:embed="rId46"/>
                     <a:stretch>
                       <a:fillRect/>
                     </a:stretch>
@@ -2038,7 +2044,7 @@
         </w:drawing>
       </w:r>
     </w:p>
-    <w:bookmarkEnd w:id="48"/>
+    <w:bookmarkEnd w:id="49"/>
     <w:p>
       <w:pPr>
         <w:pStyle w:val="FigureNote"/>
@@ -2058,18 +2064,171 @@
       <w:pPr>
         <w:pStyle w:val="BodyText"/>
       </w:pPr>
+      <w:hyperlink w:anchor="fig-social-distance-stigma">
+        <w:r>
+          <w:rPr>
+            <w:rStyle w:val="Hyperlink"/>
+            <w:b/>
+            <w:bCs/>
+          </w:rPr>
+          <w:t xml:space="preserve">Figure 2</w:t>
+        </w:r>
+      </w:hyperlink>
+      <w:r>
+        <w:t xml:space="preserve"> </w:t>
+      </w:r>
+      <w:r>
+        <w:t xml:space="preserve">shows the effect of mental illness diagnosis on social distance stigma. The mean stigma scores for each diagnosis are as follows:No Diagnosis: 2.58 (SD = 1.12), Schizophrenia: 3.4 (SD = 1.21),Substance Use Disorder: 3.24 (SD = 1.26)</w:t>
+      </w:r>
+    </w:p>
+    <w:p>
+      <w:pPr>
+        <w:pStyle w:val="BodyText"/>
+      </w:pPr>
+      <w:r>
+        <w:t xml:space="preserve">The results indicate that individuals with schizophrenia (M = 3.4) and substance use disorder (M = 3.24) experience higher levels of social distance stigma compared to those with no diagnosis (M = 2.58). These differences were statistically significant.</w:t>
+      </w:r>
+    </w:p>
+    <w:bookmarkEnd w:id="50"/>
+    <w:bookmarkStart w:id="55" w:name="correlations"/>
+    <w:p>
+      <w:pPr>
+        <w:pStyle w:val="Heading3"/>
+      </w:pPr>
+      <w:r>
+        <w:t xml:space="preserve">Correlations</w:t>
+      </w:r>
+    </w:p>
+    <w:p>
+      <w:pPr>
+        <w:pStyle w:val="FirstParagraph"/>
+      </w:pPr>
+      <w:r>
+        <w:t xml:space="preserve">The correlational analysis conducted in this section are to guide where future research should focus given that there could be other factors that are influencing the stigmatization of homeless individuals.</w:t>
+      </w:r>
+    </w:p>
+    <w:p>
+      <w:pPr>
+        <w:pStyle w:val="BodyText"/>
+      </w:pPr>
+      <w:r>
+        <w:t xml:space="preserve">A Pearson correlation test was conducted to examine the relationship between social desirability bias and mean help offering. The results showed a significant negative correlation between social desirability bias and mean help offering, r = -0.28, p &lt; .001, indicating that participants with higher social desirability bias were less likely to offer help to homeless individuals.</w:t>
+      </w:r>
+      <w:hyperlink w:anchor="X06349d058c88d212a1a2607e7a5fe78b00b39d8">
+        <w:r>
+          <w:rPr>
+            <w:rStyle w:val="Hyperlink"/>
+            <w:b/>
+            <w:bCs/>
+          </w:rPr>
+          <w:t xml:space="preserve">Figure 3</w:t>
+        </w:r>
+      </w:hyperlink>
+      <w:r>
+        <w:t xml:space="preserve"> </w:t>
+      </w:r>
+      <w:r>
+        <w:t xml:space="preserve">shows the relationship between social desirability bias and mean help offering, with a regression line indicating the trend.</w:t>
+      </w:r>
+    </w:p>
+    <w:bookmarkStart w:id="54" w:name="X06349d058c88d212a1a2607e7a5fe78b00b39d8"/>
+    <w:p>
+      <w:pPr>
+        <w:pStyle w:val="FigureTitle"/>
+      </w:pPr>
+      <w:r>
+        <w:t xml:space="preserve">Figure 3</w:t>
+      </w:r>
+    </w:p>
+    <w:p>
+      <w:pPr>
+        <w:pStyle w:val="Caption"/>
+      </w:pPr>
+      <w:r>
+        <w:t xml:space="preserve">Correlation between social desirability bias and mean help offering</w:t>
+      </w:r>
+    </w:p>
+    <w:p>
+      <w:pPr>
+        <w:pStyle w:val="FigureWithNote"/>
+      </w:pPr>
+      <w:r>
+        <w:drawing>
+          <wp:inline>
+            <wp:extent cx="5943600" cy="5943600"/>
+            <wp:effectExtent b="0" l="0" r="0" t="0"/>
+            <wp:docPr descr="" title="" id="52" name="Picture"/>
+            <a:graphic>
+              <a:graphicData uri="http://schemas.openxmlformats.org/drawingml/2006/picture">
+                <pic:pic>
+                  <pic:nvPicPr>
+                    <pic:cNvPr descr="The-Role-of-Race-and-Mental-Illness-Diagnosis-on-Stigmatization-of-Homeless-Individuals_files/figure-docx/fig-correlation-analysis-help-and-social-desirability-1.png" id="53" name="Picture"/>
+                    <pic:cNvPicPr>
+                      <a:picLocks noChangeArrowheads="1" noChangeAspect="1"/>
+                    </pic:cNvPicPr>
+                  </pic:nvPicPr>
+                  <pic:blipFill>
+                    <a:blip r:embed="rId51"/>
+                    <a:stretch>
+                      <a:fillRect/>
+                    </a:stretch>
+                  </pic:blipFill>
+                  <pic:spPr bwMode="auto">
+                    <a:xfrm>
+                      <a:off x="0" y="0"/>
+                      <a:ext cx="5943600" cy="5943600"/>
+                    </a:xfrm>
+                    <a:prstGeom prst="rect">
+                      <a:avLst/>
+                    </a:prstGeom>
+                    <a:noFill/>
+                    <a:ln w="9525">
+                      <a:noFill/>
+                      <a:headEnd/>
+                      <a:tailEnd/>
+                    </a:ln>
+                  </pic:spPr>
+                </pic:pic>
+              </a:graphicData>
+            </a:graphic>
+          </wp:inline>
+        </w:drawing>
+      </w:r>
+    </w:p>
+    <w:bookmarkEnd w:id="54"/>
+    <w:p>
+      <w:pPr>
+        <w:pStyle w:val="FigureNote"/>
+      </w:pPr>
       <w:r>
         <w:rPr>
-          <w:b/>
-          <w:bCs/>
+          <w:i/>
+          <w:iCs/>
         </w:rPr>
-        <w:t xml:space="preserve">Figure 2</w:t>
-      </w:r>
-      <w:r>
-        <w:t xml:space="preserve"> </w:t>
-      </w:r>
-      <w:r>
-        <w:t xml:space="preserve">shows the effect of mental illness diagnosis on social distance stigma. The mean stigma scores for each diagnosis are as follows:No Diagnosis: 2.58 (SD = 1.12), Schizophrenia: 3.4 (SD = 1.21),Substance Use Disorder: 3.24 (SD = 1.26)</w:t>
+        <w:t xml:space="preserve">Note</w:t>
+      </w:r>
+      <w:r>
+        <w:t xml:space="preserve">. The plot shows the relationship between social desirability bias and mean help offering, with a regression line indicating the trend.</w:t>
+      </w:r>
+    </w:p>
+    <w:bookmarkEnd w:id="55"/>
+    <w:bookmarkEnd w:id="56"/>
+    <w:bookmarkEnd w:id="57"/>
+    <w:bookmarkStart w:id="58" w:name="discussion"/>
+    <w:p>
+      <w:pPr>
+        <w:pStyle w:val="Heading1"/>
+      </w:pPr>
+      <w:r>
+        <w:t xml:space="preserve">Discussion</w:t>
+      </w:r>
+    </w:p>
+    <w:p>
+      <w:pPr>
+        <w:pStyle w:val="FirstParagraph"/>
+      </w:pPr>
+      <w:r>
+        <w:t xml:space="preserve">This study explored how race and mental illness diagnosis impact the stigmatization of homeless individuals, specifically focusing on social distance. The results revealed that race did not significantly affect social distance stigma, suggesting that race was not a key factor in determining social distance in this context. However, the diagnosis of mental illness had a significant impact on social distance. Individuals with schizophrenia and substance use disorder were perceived as more socially distant than those with no diagnosis, supporting the hypothesis that mental illness contributes to higher levels of social distance stigma.</w:t>
       </w:r>
     </w:p>
     <w:p>
@@ -2077,57 +2236,29 @@
         <w:pStyle w:val="BodyText"/>
       </w:pPr>
       <w:r>
-        <w:t xml:space="preserve">The results indicate that individuals with schizophrenia (M = 3.4) and substance use disorder (M = 3.24) experience higher levels of social distance stigma compared to those with no diagnosis (M = 2.58). These differences were statistically significant.</w:t>
-      </w:r>
-    </w:p>
-    <w:bookmarkEnd w:id="49"/>
-    <w:bookmarkEnd w:id="50"/>
-    <w:bookmarkEnd w:id="51"/>
-    <w:bookmarkStart w:id="52" w:name="discussion"/>
+        <w:t xml:space="preserve">The absence of a significant interaction between race and diagnosis further highlights that mental illness plays a larger role in shaping social distance perceptions than race. This finding suggests that, when it comes to social distance, mental illness may be a more prominent factor than race in the stigmatization of homeless individuals.</w:t>
+      </w:r>
+    </w:p>
+    <w:p>
+      <w:pPr>
+        <w:pStyle w:val="BodyText"/>
+      </w:pPr>
+      <w:r>
+        <w:t xml:space="preserve">These findings underscore the importance of addressing mental illness as a key determinant in social stigma, particularly in the context of homelessness. Further research is needed to explore how these factors interact in other forms of stigmatization and to investigate the role of mental illness across different populations.</w:t>
+      </w:r>
+    </w:p>
+    <w:bookmarkEnd w:id="58"/>
+    <w:bookmarkStart w:id="71" w:name="references"/>
     <w:p>
       <w:pPr>
         <w:pStyle w:val="Heading1"/>
       </w:pPr>
       <w:r>
-        <w:t xml:space="preserve">Discussion</w:t>
-      </w:r>
-    </w:p>
-    <w:p>
-      <w:pPr>
-        <w:pStyle w:val="FirstParagraph"/>
-      </w:pPr>
-      <w:r>
-        <w:t xml:space="preserve">This study explored how race and mental illness diagnosis impact the stigmatization of homeless individuals, specifically focusing on social distance. The results revealed that race did not significantly affect social distance stigma, suggesting that race was not a key factor in determining social distance in this context. However, the diagnosis of mental illness had a significant impact on social distance. Individuals with schizophrenia and substance use disorder were perceived as more socially distant than those with no diagnosis, supporting the hypothesis that mental illness contributes to higher levels of social distance stigma.</w:t>
-      </w:r>
-    </w:p>
-    <w:p>
-      <w:pPr>
-        <w:pStyle w:val="BodyText"/>
-      </w:pPr>
-      <w:r>
-        <w:t xml:space="preserve">The absence of a significant interaction between race and diagnosis further highlights that mental illness plays a larger role in shaping social distance perceptions than race. This finding suggests that, when it comes to social distance, mental illness may be a more prominent factor than race in the stigmatization of homeless individuals.</w:t>
-      </w:r>
-    </w:p>
-    <w:p>
-      <w:pPr>
-        <w:pStyle w:val="BodyText"/>
-      </w:pPr>
-      <w:r>
-        <w:t xml:space="preserve">These findings underscore the importance of addressing mental illness as a key determinant in social stigma, particularly in the context of homelessness. Further research is needed to explore how these factors interact in other forms of stigmatization and to investigate the role of mental illness across different populations.</w:t>
-      </w:r>
-    </w:p>
-    <w:bookmarkEnd w:id="52"/>
-    <w:bookmarkStart w:id="65" w:name="references"/>
-    <w:p>
-      <w:pPr>
-        <w:pStyle w:val="Heading1"/>
-      </w:pPr>
-      <w:r>
         <w:t xml:space="preserve">References</w:t>
       </w:r>
     </w:p>
-    <w:bookmarkStart w:id="64" w:name="refs"/>
-    <w:bookmarkStart w:id="54" w:name="ref-corriganPublicStigmaMental2009"/>
+    <w:bookmarkStart w:id="70" w:name="refs"/>
+    <w:bookmarkStart w:id="60" w:name="ref-corriganPublicStigmaMental2009"/>
     <w:p>
       <w:pPr>
         <w:pStyle w:val="Bibliography"/>
@@ -2218,7 +2349,7 @@
       <w:r>
         <w:t xml:space="preserve"> </w:t>
       </w:r>
-      <w:hyperlink r:id="rId53">
+      <w:hyperlink r:id="rId59">
         <w:r>
           <w:rPr>
             <w:rStyle w:val="Hyperlink"/>
@@ -2227,8 +2358,8 @@
         </w:r>
       </w:hyperlink>
     </w:p>
-    <w:bookmarkEnd w:id="54"/>
-    <w:bookmarkStart w:id="56" w:name="ref-corriganAttributionModelPublic2003"/>
+    <w:bookmarkEnd w:id="60"/>
+    <w:bookmarkStart w:id="62" w:name="ref-corriganAttributionModelPublic2003"/>
     <w:p>
       <w:pPr>
         <w:pStyle w:val="Bibliography"/>
@@ -2298,7 +2429,7 @@
       <w:r>
         <w:t xml:space="preserve"> </w:t>
       </w:r>
-      <w:hyperlink r:id="rId55">
+      <w:hyperlink r:id="rId61">
         <w:r>
           <w:rPr>
             <w:rStyle w:val="Hyperlink"/>
@@ -2307,8 +2438,8 @@
         </w:r>
       </w:hyperlink>
     </w:p>
-    <w:bookmarkEnd w:id="56"/>
-    <w:bookmarkStart w:id="57" w:name="ref-frostHomelessnessWasRise2020"/>
+    <w:bookmarkEnd w:id="62"/>
+    <w:bookmarkStart w:id="63" w:name="ref-frostHomelessnessWasRise2020"/>
     <w:p>
       <w:pPr>
         <w:pStyle w:val="Bibliography"/>
@@ -2474,8 +2605,8 @@
         <w:t xml:space="preserve">.</w:t>
       </w:r>
     </w:p>
-    <w:bookmarkEnd w:id="57"/>
-    <w:bookmarkStart w:id="59" w:name="ref-gattisPerceivedRacialSexual2016"/>
+    <w:bookmarkEnd w:id="63"/>
+    <w:bookmarkStart w:id="65" w:name="ref-gattisPerceivedRacialSexual2016"/>
     <w:p>
       <w:pPr>
         <w:pStyle w:val="Bibliography"/>
@@ -2536,7 +2667,7 @@
       <w:r>
         <w:t xml:space="preserve"> </w:t>
       </w:r>
-      <w:hyperlink r:id="rId58">
+      <w:hyperlink r:id="rId64">
         <w:r>
           <w:rPr>
             <w:rStyle w:val="Hyperlink"/>
@@ -2545,8 +2676,8 @@
         </w:r>
       </w:hyperlink>
     </w:p>
-    <w:bookmarkEnd w:id="59"/>
-    <w:bookmarkStart w:id="61" w:name="ref-markowitzRaceGenderHomelessness2021"/>
+    <w:bookmarkEnd w:id="65"/>
+    <w:bookmarkStart w:id="67" w:name="ref-markowitzRaceGenderHomelessness2021"/>
     <w:p>
       <w:pPr>
         <w:pStyle w:val="Bibliography"/>
@@ -2634,7 +2765,7 @@
       <w:r>
         <w:t xml:space="preserve"> </w:t>
       </w:r>
-      <w:hyperlink r:id="rId60">
+      <w:hyperlink r:id="rId66">
         <w:r>
           <w:rPr>
             <w:rStyle w:val="Hyperlink"/>
@@ -2643,8 +2774,8 @@
         </w:r>
       </w:hyperlink>
     </w:p>
-    <w:bookmarkEnd w:id="61"/>
-    <w:bookmarkStart w:id="63" w:name="X2088ae39bda7e203a05fe9bd88ed07b2150f666"/>
+    <w:bookmarkEnd w:id="67"/>
+    <w:bookmarkStart w:id="69" w:name="X2088ae39bda7e203a05fe9bd88ed07b2150f666"/>
     <w:p>
       <w:pPr>
         <w:pStyle w:val="Bibliography"/>
@@ -2693,7 +2824,7 @@
       <w:r>
         <w:t xml:space="preserve"> </w:t>
       </w:r>
-      <w:hyperlink r:id="rId62">
+      <w:hyperlink r:id="rId68">
         <w:r>
           <w:rPr>
             <w:rStyle w:val="Hyperlink"/>
@@ -2702,9 +2833,9 @@
         </w:r>
       </w:hyperlink>
     </w:p>
-    <w:bookmarkEnd w:id="63"/>
-    <w:bookmarkEnd w:id="64"/>
-    <w:bookmarkEnd w:id="65"/>
+    <w:bookmarkEnd w:id="69"/>
+    <w:bookmarkEnd w:id="70"/>
+    <w:bookmarkEnd w:id="71"/>
     <w:sectPr>
       <w:headerReference r:id="rId9" w:type="even"/>
       <w:headerReference r:id="rId11" w:type="default"/>
@@ -2767,6 +2898,42 @@
     <w:p>
       <w:r>
         <w:separator/>
+      </w:r>
+    </w:p>
+  </w:footnote>
+  <w:footnote w:id="28">
+    <w:p>
+      <w:pPr>
+        <w:pStyle w:val="FootnoteText"/>
+      </w:pPr>
+      <w:r>
+        <w:rPr>
+          <w:rStyle w:val="FootnoteReference"/>
+        </w:rPr>
+        <w:footnoteRef/>
+      </w:r>
+      <w:r>
+        <w:t xml:space="preserve"> </w:t>
+      </w:r>
+      <w:r>
+        <w:t xml:space="preserve">Frost (</w:t>
+      </w:r>
+      <w:hyperlink w:anchor="ref-frostHomelessnessWasRise2020">
+        <w:r>
+          <w:rPr>
+            <w:rStyle w:val="Hyperlink"/>
+          </w:rPr>
+          <w:t xml:space="preserve">2020</w:t>
+        </w:r>
+      </w:hyperlink>
+      <w:r>
+        <w:t xml:space="preserve">)</w:t>
+      </w:r>
+      <w:r>
+        <w:t xml:space="preserve"> </w:t>
+      </w:r>
+      <w:r>
+        <w:t xml:space="preserve">provided information for the number of homeless individuals during the COVID 19 pandemic a more current report can be found at https://www.statista.com/statistics/727847/homelessness-rate-in-the-us-by-state/</w:t>
       </w:r>
     </w:p>
   </w:footnote>

</xml_diff>